<commit_message>
added UML updated report
</commit_message>
<xml_diff>
--- a/Documentation/Final Report.docx
+++ b/Documentation/Final Report.docx
@@ -982,7 +982,14 @@
               <w:sz w:val="20"/>
               <w:szCs w:val="20"/>
             </w:rPr>
-            <w:t>…#</w:t>
+            <w:t>…</w:t>
+          </w:r>
+          <w:r>
+            <w:rPr>
+              <w:sz w:val="20"/>
+              <w:szCs w:val="20"/>
+            </w:rPr>
+            <w:t>5</w:t>
           </w:r>
         </w:p>
         <w:p>
@@ -998,7 +1005,14 @@
               <w:sz w:val="20"/>
               <w:szCs w:val="20"/>
             </w:rPr>
-            <w:t>UML Class Diagram – Scheduler……………………………………………………………….……#</w:t>
+            <w:t>UML Class Diagram – Scheduler……………………………………………………………….……</w:t>
+          </w:r>
+          <w:r>
+            <w:rPr>
+              <w:sz w:val="20"/>
+              <w:szCs w:val="20"/>
+            </w:rPr>
+            <w:t>5</w:t>
           </w:r>
         </w:p>
         <w:p>
@@ -1028,7 +1042,14 @@
               <w:sz w:val="20"/>
               <w:szCs w:val="20"/>
             </w:rPr>
-            <w:t>…...#</w:t>
+            <w:t>…...</w:t>
+          </w:r>
+          <w:r>
+            <w:rPr>
+              <w:sz w:val="20"/>
+              <w:szCs w:val="20"/>
+            </w:rPr>
+            <w:t>6</w:t>
           </w:r>
         </w:p>
         <w:p>
@@ -1058,7 +1079,14 @@
               <w:sz w:val="20"/>
               <w:szCs w:val="20"/>
             </w:rPr>
-            <w:t>……...#</w:t>
+            <w:t>……...</w:t>
+          </w:r>
+          <w:r>
+            <w:rPr>
+              <w:sz w:val="20"/>
+              <w:szCs w:val="20"/>
+            </w:rPr>
+            <w:t>6</w:t>
           </w:r>
         </w:p>
         <w:p>
@@ -1088,7 +1116,14 @@
               <w:sz w:val="20"/>
               <w:szCs w:val="20"/>
             </w:rPr>
-            <w:t>………#</w:t>
+            <w:t>………</w:t>
+          </w:r>
+          <w:r>
+            <w:rPr>
+              <w:sz w:val="20"/>
+              <w:szCs w:val="20"/>
+            </w:rPr>
+            <w:t>7</w:t>
           </w:r>
         </w:p>
         <w:p>
@@ -1104,7 +1139,14 @@
               <w:sz w:val="20"/>
               <w:szCs w:val="20"/>
             </w:rPr>
-            <w:t>Sequence Diagram……………………………………………………………………………………#</w:t>
+            <w:t>Sequence Diagram……………………………………………………………………………………</w:t>
+          </w:r>
+          <w:r>
+            <w:rPr>
+              <w:sz w:val="20"/>
+              <w:szCs w:val="20"/>
+            </w:rPr>
+            <w:t>7</w:t>
           </w:r>
         </w:p>
         <w:p>
@@ -1116,7 +1158,14 @@
               <w:sz w:val="20"/>
               <w:szCs w:val="20"/>
             </w:rPr>
-            <w:t>Timing Diagram – Scheduler…………………………………………………………………………#</w:t>
+            <w:t>Timing Diagram – Scheduler…………………………………………………………………………</w:t>
+          </w:r>
+          <w:r>
+            <w:rPr>
+              <w:sz w:val="20"/>
+              <w:szCs w:val="20"/>
+            </w:rPr>
+            <w:t>8</w:t>
           </w:r>
         </w:p>
         <w:p>
@@ -1193,7 +1242,7 @@
                 <w:sz w:val="24"/>
                 <w:szCs w:val="24"/>
               </w:rPr>
-              <w:t>7</w:t>
+              <w:t>9</w:t>
             </w:r>
             <w:r>
               <w:rPr>
@@ -1235,7 +1284,58 @@
               <w:sz w:val="20"/>
               <w:szCs w:val="20"/>
             </w:rPr>
-            <w:t>………#</w:t>
+            <w:t>………</w:t>
+          </w:r>
+          <w:r>
+            <w:rPr>
+              <w:sz w:val="20"/>
+              <w:szCs w:val="20"/>
+            </w:rPr>
+            <w:t>.9</w:t>
+          </w:r>
+        </w:p>
+        <w:p>
+          <w:pPr>
+            <w:rPr>
+              <w:sz w:val="20"/>
+              <w:szCs w:val="20"/>
+            </w:rPr>
+          </w:pPr>
+          <w:r>
+            <w:rPr>
+              <w:sz w:val="20"/>
+              <w:szCs w:val="20"/>
+            </w:rPr>
+            <w:tab/>
+            <w:t xml:space="preserve">Run the </w:t>
+          </w:r>
+          <w:r>
+            <w:rPr>
+              <w:sz w:val="20"/>
+              <w:szCs w:val="20"/>
+            </w:rPr>
+            <w:t>GUI</w:t>
+          </w:r>
+          <w:r>
+            <w:rPr>
+              <w:sz w:val="20"/>
+              <w:szCs w:val="20"/>
+            </w:rPr>
+            <w:t>…………………………………………………………………………………………</w:t>
+          </w:r>
+          <w:r>
+            <w:rPr>
+              <w:sz w:val="20"/>
+              <w:szCs w:val="20"/>
+            </w:rPr>
+            <w:t>..</w:t>
+          </w:r>
+          <w:r>
+            <w:rPr>
+              <w:sz w:val="20"/>
+              <w:szCs w:val="20"/>
+            </w:rPr>
+            <w:t>9</w:t>
           </w:r>
         </w:p>
         <w:p>
@@ -1261,7 +1361,14 @@
               <w:sz w:val="20"/>
               <w:szCs w:val="20"/>
             </w:rPr>
-            <w:t>.……#</w:t>
+            <w:t>.……</w:t>
+          </w:r>
+          <w:r>
+            <w:rPr>
+              <w:sz w:val="20"/>
+              <w:szCs w:val="20"/>
+            </w:rPr>
+            <w:t>.9</w:t>
           </w:r>
         </w:p>
         <w:p>
@@ -1339,7 +1446,7 @@
                 <w:sz w:val="24"/>
                 <w:szCs w:val="24"/>
               </w:rPr>
-              <w:t>8</w:t>
+              <w:t>10</w:t>
             </w:r>
             <w:r>
               <w:rPr>
@@ -1427,7 +1534,7 @@
                 <w:sz w:val="24"/>
                 <w:szCs w:val="24"/>
               </w:rPr>
-              <w:t>9</w:t>
+              <w:t>11</w:t>
             </w:r>
             <w:r>
               <w:rPr>
@@ -1515,7 +1622,7 @@
                 <w:sz w:val="24"/>
                 <w:szCs w:val="24"/>
               </w:rPr>
-              <w:t>10</w:t>
+              <w:t>12</w:t>
             </w:r>
             <w:r>
               <w:rPr>
@@ -1603,7 +1710,7 @@
                 <w:sz w:val="24"/>
                 <w:szCs w:val="24"/>
               </w:rPr>
-              <w:t>11</w:t>
+              <w:t>13</w:t>
             </w:r>
             <w:r>
               <w:rPr>
@@ -2741,28 +2848,13 @@
           <w:szCs w:val="24"/>
         </w:rPr>
       </w:pPr>
-    </w:p>
-    <w:p>
-      <w:pPr>
-        <w:rPr>
-          <w:sz w:val="24"/>
-          <w:szCs w:val="24"/>
-        </w:rPr>
-      </w:pPr>
-    </w:p>
-    <w:p>
-      <w:pPr>
-        <w:rPr>
-          <w:sz w:val="24"/>
-          <w:szCs w:val="24"/>
-        </w:rPr>
-      </w:pPr>
-      <w:r>
-        <w:rPr>
-          <w:i/>
-          <w:sz w:val="24"/>
-          <w:szCs w:val="24"/>
-        </w:rPr>
+      <w:r>
+        <w:rPr>
+          <w:i/>
+          <w:sz w:val="24"/>
+          <w:szCs w:val="24"/>
+        </w:rPr>
+        <w:lastRenderedPageBreak/>
         <w:t xml:space="preserve">Iteration </w:t>
       </w:r>
       <w:r>
@@ -3729,33 +3821,6 @@
               <w:t>GUI</w:t>
             </w:r>
           </w:p>
-        </w:tc>
-      </w:tr>
-      <w:tr>
-        <w:tc>
-          <w:tcPr>
-            <w:tcW w:w="2547" w:type="dxa"/>
-          </w:tcPr>
-          <w:p>
-            <w:pPr>
-              <w:rPr>
-                <w:sz w:val="24"/>
-                <w:szCs w:val="24"/>
-              </w:rPr>
-            </w:pPr>
-            <w:r>
-              <w:rPr>
-                <w:sz w:val="24"/>
-                <w:szCs w:val="24"/>
-              </w:rPr>
-              <w:t>Katie Nelson</w:t>
-            </w:r>
-          </w:p>
-        </w:tc>
-        <w:tc>
-          <w:tcPr>
-            <w:tcW w:w="6803" w:type="dxa"/>
-          </w:tcPr>
           <w:p>
             <w:pPr>
               <w:pStyle w:val="ListParagraph"/>
@@ -3773,9 +3838,38 @@
                 <w:sz w:val="24"/>
                 <w:szCs w:val="24"/>
               </w:rPr>
-              <w:t>GUI</w:t>
-            </w:r>
-          </w:p>
+              <w:t>Refactored code</w:t>
+            </w:r>
+            <w:bookmarkStart w:id="3" w:name="_GoBack"/>
+            <w:bookmarkEnd w:id="3"/>
+          </w:p>
+        </w:tc>
+      </w:tr>
+      <w:tr>
+        <w:tc>
+          <w:tcPr>
+            <w:tcW w:w="2547" w:type="dxa"/>
+          </w:tcPr>
+          <w:p>
+            <w:pPr>
+              <w:rPr>
+                <w:sz w:val="24"/>
+                <w:szCs w:val="24"/>
+              </w:rPr>
+            </w:pPr>
+            <w:r>
+              <w:rPr>
+                <w:sz w:val="24"/>
+                <w:szCs w:val="24"/>
+              </w:rPr>
+              <w:t>Katie Nelson</w:t>
+            </w:r>
+          </w:p>
+        </w:tc>
+        <w:tc>
+          <w:tcPr>
+            <w:tcW w:w="6803" w:type="dxa"/>
+          </w:tcPr>
           <w:p>
             <w:pPr>
               <w:pStyle w:val="ListParagraph"/>
@@ -3793,36 +3887,9 @@
                 <w:sz w:val="24"/>
                 <w:szCs w:val="24"/>
               </w:rPr>
-              <w:t>Refactoring code to accept multiple people</w:t>
-            </w:r>
-          </w:p>
-        </w:tc>
-      </w:tr>
-      <w:tr>
-        <w:tc>
-          <w:tcPr>
-            <w:tcW w:w="2547" w:type="dxa"/>
-          </w:tcPr>
-          <w:p>
-            <w:pPr>
-              <w:rPr>
-                <w:sz w:val="24"/>
-                <w:szCs w:val="24"/>
-              </w:rPr>
-            </w:pPr>
-            <w:r>
-              <w:rPr>
-                <w:sz w:val="24"/>
-                <w:szCs w:val="24"/>
-              </w:rPr>
-              <w:t>Andrew Dodge</w:t>
-            </w:r>
-          </w:p>
-        </w:tc>
-        <w:tc>
-          <w:tcPr>
-            <w:tcW w:w="6803" w:type="dxa"/>
-          </w:tcPr>
+              <w:t>GUI</w:t>
+            </w:r>
+          </w:p>
           <w:p>
             <w:pPr>
               <w:pStyle w:val="ListParagraph"/>
@@ -3840,9 +3907,36 @@
                 <w:sz w:val="24"/>
                 <w:szCs w:val="24"/>
               </w:rPr>
-              <w:t>GUI</w:t>
-            </w:r>
-          </w:p>
+              <w:t>Refactoring code to accept multiple people</w:t>
+            </w:r>
+          </w:p>
+        </w:tc>
+      </w:tr>
+      <w:tr>
+        <w:tc>
+          <w:tcPr>
+            <w:tcW w:w="2547" w:type="dxa"/>
+          </w:tcPr>
+          <w:p>
+            <w:pPr>
+              <w:rPr>
+                <w:sz w:val="24"/>
+                <w:szCs w:val="24"/>
+              </w:rPr>
+            </w:pPr>
+            <w:r>
+              <w:rPr>
+                <w:sz w:val="24"/>
+                <w:szCs w:val="24"/>
+              </w:rPr>
+              <w:t>Andrew Dodge</w:t>
+            </w:r>
+          </w:p>
+        </w:tc>
+        <w:tc>
+          <w:tcPr>
+            <w:tcW w:w="6803" w:type="dxa"/>
+          </w:tcPr>
           <w:p>
             <w:pPr>
               <w:pStyle w:val="ListParagraph"/>
@@ -3860,36 +3954,9 @@
                 <w:sz w:val="24"/>
                 <w:szCs w:val="24"/>
               </w:rPr>
-              <w:t>Created, wrote, and formatted the report</w:t>
-            </w:r>
-          </w:p>
-        </w:tc>
-      </w:tr>
-      <w:tr>
-        <w:tc>
-          <w:tcPr>
-            <w:tcW w:w="2547" w:type="dxa"/>
-          </w:tcPr>
-          <w:p>
-            <w:pPr>
-              <w:rPr>
-                <w:sz w:val="24"/>
-                <w:szCs w:val="24"/>
-              </w:rPr>
-            </w:pPr>
-            <w:r>
-              <w:rPr>
-                <w:sz w:val="24"/>
-                <w:szCs w:val="24"/>
-              </w:rPr>
-              <w:t>Mohamed Gahelrasoul</w:t>
-            </w:r>
-          </w:p>
-        </w:tc>
-        <w:tc>
-          <w:tcPr>
-            <w:tcW w:w="6803" w:type="dxa"/>
-          </w:tcPr>
+              <w:t>GUI</w:t>
+            </w:r>
+          </w:p>
           <w:p>
             <w:pPr>
               <w:pStyle w:val="ListParagraph"/>
@@ -3907,7 +3974,7 @@
                 <w:sz w:val="24"/>
                 <w:szCs w:val="24"/>
               </w:rPr>
-              <w:t>GUI</w:t>
+              <w:t>Created, wrote, and formatted the report</w:t>
             </w:r>
           </w:p>
           <w:p>
@@ -3927,7 +3994,7 @@
                 <w:sz w:val="24"/>
                 <w:szCs w:val="24"/>
               </w:rPr>
-              <w:t>Created sequence diagram</w:t>
+              <w:t>Updated UML diagrams</w:t>
             </w:r>
           </w:p>
         </w:tc>
@@ -3949,7 +4016,7 @@
                 <w:sz w:val="24"/>
                 <w:szCs w:val="24"/>
               </w:rPr>
-              <w:t>Roman Kishinevsky</w:t>
+              <w:t>Mohamed Gahelrasoul</w:t>
             </w:r>
           </w:p>
         </w:tc>
@@ -3977,6 +4044,113 @@
               <w:t>GUI</w:t>
             </w:r>
           </w:p>
+          <w:p>
+            <w:pPr>
+              <w:pStyle w:val="ListParagraph"/>
+              <w:numPr>
+                <w:ilvl w:val="0"/>
+                <w:numId w:val="1"/>
+              </w:numPr>
+              <w:rPr>
+                <w:sz w:val="24"/>
+                <w:szCs w:val="24"/>
+              </w:rPr>
+            </w:pPr>
+            <w:r>
+              <w:rPr>
+                <w:sz w:val="24"/>
+                <w:szCs w:val="24"/>
+              </w:rPr>
+              <w:t>Created sequence diagram</w:t>
+            </w:r>
+          </w:p>
+          <w:p>
+            <w:pPr>
+              <w:pStyle w:val="ListParagraph"/>
+              <w:numPr>
+                <w:ilvl w:val="0"/>
+                <w:numId w:val="1"/>
+              </w:numPr>
+              <w:rPr>
+                <w:sz w:val="24"/>
+                <w:szCs w:val="24"/>
+              </w:rPr>
+            </w:pPr>
+            <w:r>
+              <w:rPr>
+                <w:sz w:val="24"/>
+                <w:szCs w:val="24"/>
+              </w:rPr>
+              <w:t>Timing diagram</w:t>
+            </w:r>
+          </w:p>
+        </w:tc>
+      </w:tr>
+      <w:tr>
+        <w:tc>
+          <w:tcPr>
+            <w:tcW w:w="2547" w:type="dxa"/>
+          </w:tcPr>
+          <w:p>
+            <w:pPr>
+              <w:rPr>
+                <w:sz w:val="24"/>
+                <w:szCs w:val="24"/>
+              </w:rPr>
+            </w:pPr>
+            <w:r>
+              <w:rPr>
+                <w:sz w:val="24"/>
+                <w:szCs w:val="24"/>
+              </w:rPr>
+              <w:t>Roman Kishinevsky</w:t>
+            </w:r>
+          </w:p>
+        </w:tc>
+        <w:tc>
+          <w:tcPr>
+            <w:tcW w:w="6803" w:type="dxa"/>
+          </w:tcPr>
+          <w:p>
+            <w:pPr>
+              <w:pStyle w:val="ListParagraph"/>
+              <w:numPr>
+                <w:ilvl w:val="0"/>
+                <w:numId w:val="1"/>
+              </w:numPr>
+              <w:rPr>
+                <w:sz w:val="24"/>
+                <w:szCs w:val="24"/>
+              </w:rPr>
+            </w:pPr>
+            <w:r>
+              <w:rPr>
+                <w:sz w:val="24"/>
+                <w:szCs w:val="24"/>
+              </w:rPr>
+              <w:t>GUI</w:t>
+            </w:r>
+          </w:p>
+          <w:p>
+            <w:pPr>
+              <w:pStyle w:val="ListParagraph"/>
+              <w:numPr>
+                <w:ilvl w:val="0"/>
+                <w:numId w:val="1"/>
+              </w:numPr>
+              <w:rPr>
+                <w:sz w:val="24"/>
+                <w:szCs w:val="24"/>
+              </w:rPr>
+            </w:pPr>
+            <w:r>
+              <w:rPr>
+                <w:sz w:val="24"/>
+                <w:szCs w:val="24"/>
+              </w:rPr>
+              <w:t>State machine diagram</w:t>
+            </w:r>
+          </w:p>
         </w:tc>
       </w:tr>
     </w:tbl>
@@ -4012,40 +4186,23 @@
           <w:b/>
         </w:rPr>
       </w:pPr>
-      <w:bookmarkStart w:id="3" w:name="_Toc5627309"/>
-      <w:r>
-        <w:rPr>
-          <w:b/>
-        </w:rPr>
-        <w:lastRenderedPageBreak/>
-        <w:t>Diagrams</w:t>
-      </w:r>
-      <w:bookmarkEnd w:id="3"/>
-    </w:p>
-    <w:p>
-      <w:pPr>
-        <w:spacing w:after="240"/>
-        <w:rPr>
-          <w:i/>
-          <w:sz w:val="24"/>
-          <w:szCs w:val="24"/>
-        </w:rPr>
-      </w:pPr>
+      <w:bookmarkStart w:id="4" w:name="_Toc5627309"/>
       <w:r>
         <w:rPr>
           <w:b/>
           <w:noProof/>
         </w:rPr>
+        <w:lastRenderedPageBreak/>
         <w:drawing>
-          <wp:anchor distT="0" distB="0" distL="114300" distR="114300" simplePos="0" relativeHeight="251660288" behindDoc="0" locked="0" layoutInCell="1" allowOverlap="1" wp14:anchorId="68EEDA13" wp14:editId="4B041BCE">
+          <wp:anchor distT="0" distB="0" distL="114300" distR="114300" simplePos="0" relativeHeight="251660288" behindDoc="0" locked="0" layoutInCell="1" allowOverlap="1" wp14:anchorId="68EEDA13" wp14:editId="54B897E8">
             <wp:simplePos x="0" y="0"/>
             <wp:positionH relativeFrom="margin">
               <wp:align>left</wp:align>
             </wp:positionH>
             <wp:positionV relativeFrom="paragraph">
-              <wp:posOffset>7937</wp:posOffset>
+              <wp:posOffset>62230</wp:posOffset>
             </wp:positionV>
-            <wp:extent cx="5923915" cy="3037205"/>
+            <wp:extent cx="5923915" cy="3007774"/>
             <wp:effectExtent l="0" t="0" r="0" b="0"/>
             <wp:wrapNone/>
             <wp:docPr id="3" name="Picture 3"/>
@@ -4077,7 +4234,7 @@
                   <pic:spPr bwMode="auto">
                     <a:xfrm>
                       <a:off x="0" y="0"/>
-                      <a:ext cx="5923915" cy="3037205"/>
+                      <a:ext cx="5923915" cy="3007774"/>
                     </a:xfrm>
                     <a:prstGeom prst="rect">
                       <a:avLst/>
@@ -4090,11 +4247,31 @@
                 </pic:pic>
               </a:graphicData>
             </a:graphic>
+            <wp14:sizeRelV relativeFrom="margin">
+              <wp14:pctHeight>0</wp14:pctHeight>
+            </wp14:sizeRelV>
           </wp:anchor>
         </w:drawing>
       </w:r>
       <w:r>
         <w:rPr>
+          <w:b/>
+        </w:rPr>
+        <w:t>Diagrams</w:t>
+      </w:r>
+      <w:bookmarkEnd w:id="4"/>
+    </w:p>
+    <w:p>
+      <w:pPr>
+        <w:spacing w:after="240"/>
+        <w:rPr>
+          <w:i/>
+          <w:sz w:val="24"/>
+          <w:szCs w:val="24"/>
+        </w:rPr>
+      </w:pPr>
+      <w:r>
+        <w:rPr>
           <w:i/>
           <w:sz w:val="24"/>
           <w:szCs w:val="24"/>
@@ -4181,6 +4358,81 @@
           <w:szCs w:val="24"/>
         </w:rPr>
       </w:pPr>
+      <w:r>
+        <w:rPr>
+          <w:noProof/>
+        </w:rPr>
+        <w:drawing>
+          <wp:anchor distT="0" distB="0" distL="114300" distR="114300" simplePos="0" relativeHeight="251661312" behindDoc="1" locked="0" layoutInCell="1" allowOverlap="1" wp14:anchorId="0D9060E5" wp14:editId="4B0D3D7F">
+            <wp:simplePos x="0" y="0"/>
+            <wp:positionH relativeFrom="margin">
+              <wp:align>right</wp:align>
+            </wp:positionH>
+            <wp:positionV relativeFrom="paragraph">
+              <wp:posOffset>4445</wp:posOffset>
+            </wp:positionV>
+            <wp:extent cx="5943600" cy="5065008"/>
+            <wp:effectExtent l="0" t="0" r="0" b="2540"/>
+            <wp:wrapNone/>
+            <wp:docPr id="5" name="Picture 5" descr="https://documents.lucidchart.com/documents/e161e982-9f7f-428f-90e3-476c3de7c65e/pages/0_0?a=602&amp;x=237&amp;y=1368&amp;w=946&amp;h=902&amp;store=1&amp;accept=image%2F*&amp;auth=LCA%20773f78fce7136fa400b092f8ee0de2509ab074a3-ts%3D1554747685"/>
+            <wp:cNvGraphicFramePr>
+              <a:graphicFrameLocks xmlns:a="http://schemas.openxmlformats.org/drawingml/2006/main" noChangeAspect="1"/>
+            </wp:cNvGraphicFramePr>
+            <a:graphic xmlns:a="http://schemas.openxmlformats.org/drawingml/2006/main">
+              <a:graphicData uri="http://schemas.openxmlformats.org/drawingml/2006/picture">
+                <pic:pic xmlns:pic="http://schemas.openxmlformats.org/drawingml/2006/picture">
+                  <pic:nvPicPr>
+                    <pic:cNvPr id="0" name="Picture 7" descr="https://documents.lucidchart.com/documents/e161e982-9f7f-428f-90e3-476c3de7c65e/pages/0_0?a=602&amp;x=237&amp;y=1368&amp;w=946&amp;h=902&amp;store=1&amp;accept=image%2F*&amp;auth=LCA%20773f78fce7136fa400b092f8ee0de2509ab074a3-ts%3D1554747685"/>
+                    <pic:cNvPicPr>
+                      <a:picLocks noChangeAspect="1" noChangeArrowheads="1"/>
+                    </pic:cNvPicPr>
+                  </pic:nvPicPr>
+                  <pic:blipFill>
+                    <a:blip r:embed="rId9">
+                      <a:extLst>
+                        <a:ext uri="{28A0092B-C50C-407E-A947-70E740481C1C}">
+                          <a14:useLocalDpi xmlns:a14="http://schemas.microsoft.com/office/drawing/2010/main" val="0"/>
+                        </a:ext>
+                      </a:extLst>
+                    </a:blip>
+                    <a:srcRect/>
+                    <a:stretch>
+                      <a:fillRect/>
+                    </a:stretch>
+                  </pic:blipFill>
+                  <pic:spPr bwMode="auto">
+                    <a:xfrm>
+                      <a:off x="0" y="0"/>
+                      <a:ext cx="5959992" cy="5078977"/>
+                    </a:xfrm>
+                    <a:prstGeom prst="rect">
+                      <a:avLst/>
+                    </a:prstGeom>
+                    <a:noFill/>
+                    <a:ln>
+                      <a:noFill/>
+                    </a:ln>
+                  </pic:spPr>
+                </pic:pic>
+              </a:graphicData>
+            </a:graphic>
+            <wp14:sizeRelH relativeFrom="margin">
+              <wp14:pctWidth>0</wp14:pctWidth>
+            </wp14:sizeRelH>
+            <wp14:sizeRelV relativeFrom="margin">
+              <wp14:pctHeight>0</wp14:pctHeight>
+            </wp14:sizeRelV>
+          </wp:anchor>
+        </w:drawing>
+      </w:r>
+      <w:r>
+        <w:rPr>
+          <w:i/>
+          <w:sz w:val="24"/>
+          <w:szCs w:val="24"/>
+        </w:rPr>
+        <w:t xml:space="preserve">UML Class Diagram – Scheduler </w:t>
+      </w:r>
     </w:p>
     <w:p>
       <w:pPr>
@@ -4201,14 +4453,6 @@
           <w:szCs w:val="24"/>
         </w:rPr>
       </w:pPr>
-      <w:r>
-        <w:rPr>
-          <w:i/>
-          <w:sz w:val="24"/>
-          <w:szCs w:val="24"/>
-        </w:rPr>
-        <w:t xml:space="preserve">UML Class Diagram – Scheduler </w:t>
-      </w:r>
     </w:p>
     <w:p>
       <w:pPr>
@@ -4239,6 +4483,171 @@
           <w:szCs w:val="24"/>
         </w:rPr>
       </w:pPr>
+    </w:p>
+    <w:p>
+      <w:pPr>
+        <w:spacing w:after="240"/>
+        <w:rPr>
+          <w:i/>
+          <w:sz w:val="24"/>
+          <w:szCs w:val="24"/>
+        </w:rPr>
+      </w:pPr>
+    </w:p>
+    <w:p>
+      <w:pPr>
+        <w:spacing w:after="240"/>
+        <w:rPr>
+          <w:i/>
+          <w:sz w:val="24"/>
+          <w:szCs w:val="24"/>
+        </w:rPr>
+      </w:pPr>
+    </w:p>
+    <w:p>
+      <w:pPr>
+        <w:spacing w:after="240"/>
+        <w:rPr>
+          <w:i/>
+          <w:sz w:val="24"/>
+          <w:szCs w:val="24"/>
+        </w:rPr>
+      </w:pPr>
+    </w:p>
+    <w:p>
+      <w:pPr>
+        <w:spacing w:after="240"/>
+        <w:rPr>
+          <w:i/>
+          <w:sz w:val="24"/>
+          <w:szCs w:val="24"/>
+        </w:rPr>
+      </w:pPr>
+    </w:p>
+    <w:p>
+      <w:pPr>
+        <w:spacing w:after="240"/>
+        <w:rPr>
+          <w:i/>
+          <w:sz w:val="24"/>
+          <w:szCs w:val="24"/>
+        </w:rPr>
+      </w:pPr>
+    </w:p>
+    <w:p>
+      <w:pPr>
+        <w:spacing w:after="240"/>
+        <w:rPr>
+          <w:i/>
+          <w:sz w:val="24"/>
+          <w:szCs w:val="24"/>
+        </w:rPr>
+      </w:pPr>
+    </w:p>
+    <w:p>
+      <w:pPr>
+        <w:spacing w:after="240"/>
+        <w:rPr>
+          <w:i/>
+          <w:sz w:val="24"/>
+          <w:szCs w:val="24"/>
+        </w:rPr>
+      </w:pPr>
+    </w:p>
+    <w:p>
+      <w:pPr>
+        <w:spacing w:after="240"/>
+        <w:rPr>
+          <w:i/>
+          <w:sz w:val="24"/>
+          <w:szCs w:val="24"/>
+        </w:rPr>
+      </w:pPr>
+    </w:p>
+    <w:p>
+      <w:pPr>
+        <w:spacing w:after="240"/>
+        <w:rPr>
+          <w:i/>
+          <w:sz w:val="24"/>
+          <w:szCs w:val="24"/>
+        </w:rPr>
+      </w:pPr>
+    </w:p>
+    <w:p>
+      <w:pPr>
+        <w:spacing w:after="240"/>
+        <w:rPr>
+          <w:i/>
+          <w:sz w:val="24"/>
+          <w:szCs w:val="24"/>
+        </w:rPr>
+      </w:pPr>
+      <w:r>
+        <w:rPr>
+          <w:noProof/>
+        </w:rPr>
+        <w:lastRenderedPageBreak/>
+        <w:drawing>
+          <wp:anchor distT="0" distB="0" distL="114300" distR="114300" simplePos="0" relativeHeight="251662336" behindDoc="1" locked="0" layoutInCell="1" allowOverlap="1" wp14:anchorId="219B0877" wp14:editId="46930EF8">
+            <wp:simplePos x="0" y="0"/>
+            <wp:positionH relativeFrom="margin">
+              <wp:align>right</wp:align>
+            </wp:positionH>
+            <wp:positionV relativeFrom="paragraph">
+              <wp:posOffset>32702</wp:posOffset>
+            </wp:positionV>
+            <wp:extent cx="5943339" cy="4681413"/>
+            <wp:effectExtent l="0" t="0" r="635" b="5080"/>
+            <wp:wrapNone/>
+            <wp:docPr id="6" name="Picture 6" descr="https://documents.lucidchart.com/documents/e161e982-9f7f-428f-90e3-476c3de7c65e/pages/0_0?a=2317&amp;x=2565&amp;y=904&amp;w=2530&amp;h=1672&amp;store=1&amp;accept=image%2F*&amp;auth=LCA%20d774c3664d5b95b94138643933ffe72cbac60e0e-ts%3D1554747685"/>
+            <wp:cNvGraphicFramePr>
+              <a:graphicFrameLocks xmlns:a="http://schemas.openxmlformats.org/drawingml/2006/main" noChangeAspect="1"/>
+            </wp:cNvGraphicFramePr>
+            <a:graphic xmlns:a="http://schemas.openxmlformats.org/drawingml/2006/main">
+              <a:graphicData uri="http://schemas.openxmlformats.org/drawingml/2006/picture">
+                <pic:pic xmlns:pic="http://schemas.openxmlformats.org/drawingml/2006/picture">
+                  <pic:nvPicPr>
+                    <pic:cNvPr id="0" name="Picture 9" descr="https://documents.lucidchart.com/documents/e161e982-9f7f-428f-90e3-476c3de7c65e/pages/0_0?a=2317&amp;x=2565&amp;y=904&amp;w=2530&amp;h=1672&amp;store=1&amp;accept=image%2F*&amp;auth=LCA%20d774c3664d5b95b94138643933ffe72cbac60e0e-ts%3D1554747685"/>
+                    <pic:cNvPicPr>
+                      <a:picLocks noChangeAspect="1" noChangeArrowheads="1"/>
+                    </pic:cNvPicPr>
+                  </pic:nvPicPr>
+                  <pic:blipFill>
+                    <a:blip r:embed="rId10" cstate="print">
+                      <a:extLst>
+                        <a:ext uri="{28A0092B-C50C-407E-A947-70E740481C1C}">
+                          <a14:useLocalDpi xmlns:a14="http://schemas.microsoft.com/office/drawing/2010/main" val="0"/>
+                        </a:ext>
+                      </a:extLst>
+                    </a:blip>
+                    <a:srcRect/>
+                    <a:stretch>
+                      <a:fillRect/>
+                    </a:stretch>
+                  </pic:blipFill>
+                  <pic:spPr bwMode="auto">
+                    <a:xfrm>
+                      <a:off x="0" y="0"/>
+                      <a:ext cx="5953477" cy="4689398"/>
+                    </a:xfrm>
+                    <a:prstGeom prst="rect">
+                      <a:avLst/>
+                    </a:prstGeom>
+                    <a:noFill/>
+                    <a:ln>
+                      <a:noFill/>
+                    </a:ln>
+                  </pic:spPr>
+                </pic:pic>
+              </a:graphicData>
+            </a:graphic>
+            <wp14:sizeRelV relativeFrom="margin">
+              <wp14:pctHeight>0</wp14:pctHeight>
+            </wp14:sizeRelV>
+          </wp:anchor>
+        </w:drawing>
+      </w:r>
       <w:r>
         <w:rPr>
           <w:i/>
@@ -4277,6 +4686,116 @@
           <w:szCs w:val="24"/>
         </w:rPr>
       </w:pPr>
+    </w:p>
+    <w:p>
+      <w:pPr>
+        <w:spacing w:after="240"/>
+        <w:rPr>
+          <w:i/>
+          <w:sz w:val="24"/>
+          <w:szCs w:val="24"/>
+        </w:rPr>
+      </w:pPr>
+    </w:p>
+    <w:p>
+      <w:pPr>
+        <w:spacing w:after="240"/>
+        <w:rPr>
+          <w:i/>
+          <w:sz w:val="24"/>
+          <w:szCs w:val="24"/>
+        </w:rPr>
+      </w:pPr>
+    </w:p>
+    <w:p>
+      <w:pPr>
+        <w:spacing w:after="240"/>
+        <w:rPr>
+          <w:i/>
+          <w:sz w:val="24"/>
+          <w:szCs w:val="24"/>
+        </w:rPr>
+      </w:pPr>
+    </w:p>
+    <w:p>
+      <w:pPr>
+        <w:spacing w:after="240"/>
+        <w:rPr>
+          <w:i/>
+          <w:sz w:val="24"/>
+          <w:szCs w:val="24"/>
+        </w:rPr>
+      </w:pPr>
+    </w:p>
+    <w:p>
+      <w:pPr>
+        <w:spacing w:after="240"/>
+        <w:rPr>
+          <w:i/>
+          <w:sz w:val="24"/>
+          <w:szCs w:val="24"/>
+        </w:rPr>
+      </w:pPr>
+    </w:p>
+    <w:p>
+      <w:pPr>
+        <w:spacing w:after="240"/>
+        <w:rPr>
+          <w:i/>
+          <w:sz w:val="24"/>
+          <w:szCs w:val="24"/>
+        </w:rPr>
+      </w:pPr>
+    </w:p>
+    <w:p>
+      <w:pPr>
+        <w:spacing w:after="240"/>
+        <w:rPr>
+          <w:i/>
+          <w:sz w:val="24"/>
+          <w:szCs w:val="24"/>
+        </w:rPr>
+      </w:pPr>
+    </w:p>
+    <w:p>
+      <w:pPr>
+        <w:spacing w:after="240"/>
+        <w:rPr>
+          <w:i/>
+          <w:sz w:val="24"/>
+          <w:szCs w:val="24"/>
+        </w:rPr>
+      </w:pPr>
+    </w:p>
+    <w:p>
+      <w:pPr>
+        <w:spacing w:after="240"/>
+        <w:rPr>
+          <w:i/>
+          <w:sz w:val="24"/>
+          <w:szCs w:val="24"/>
+        </w:rPr>
+      </w:pPr>
+    </w:p>
+    <w:p>
+      <w:pPr>
+        <w:spacing w:after="240"/>
+        <w:rPr>
+          <w:i/>
+          <w:sz w:val="24"/>
+          <w:szCs w:val="24"/>
+        </w:rPr>
+      </w:pPr>
+    </w:p>
+    <w:p>
+      <w:pPr>
+        <w:spacing w:after="240"/>
+        <w:rPr>
+          <w:i/>
+          <w:sz w:val="24"/>
+          <w:szCs w:val="24"/>
+        </w:rPr>
+      </w:pPr>
       <w:r>
         <w:rPr>
           <w:i/>
@@ -4288,19 +4807,39 @@
     </w:p>
     <w:p>
       <w:pPr>
+        <w:pStyle w:val="ListParagraph"/>
+        <w:numPr>
+          <w:ilvl w:val="0"/>
+          <w:numId w:val="1"/>
+        </w:numPr>
         <w:spacing w:after="240"/>
         <w:rPr>
-          <w:i/>
-          <w:sz w:val="24"/>
-          <w:szCs w:val="24"/>
-        </w:rPr>
-      </w:pPr>
+          <w:noProof/>
+          <w:sz w:val="24"/>
+          <w:szCs w:val="24"/>
+        </w:rPr>
+      </w:pPr>
+      <w:r>
+        <w:rPr>
+          <w:noProof/>
+          <w:sz w:val="24"/>
+          <w:szCs w:val="24"/>
+        </w:rPr>
+        <w:t>Image was too large to properly display it in this report, it has been included as a separate file with the submission</w:t>
+      </w:r>
+      <w:r>
+        <w:rPr>
+          <w:noProof/>
+          <w:sz w:val="24"/>
+          <w:szCs w:val="24"/>
+        </w:rPr>
+        <w:t>, titled ‘Elevator Project UML.png’</w:t>
+      </w:r>
     </w:p>
     <w:p>
       <w:pPr>
         <w:spacing w:after="240"/>
         <w:rPr>
-          <w:i/>
           <w:sz w:val="24"/>
           <w:szCs w:val="24"/>
         </w:rPr>
@@ -4310,7 +4849,6 @@
       <w:pPr>
         <w:spacing w:after="240"/>
         <w:rPr>
-          <w:i/>
           <w:sz w:val="24"/>
           <w:szCs w:val="24"/>
         </w:rPr>
@@ -4320,7 +4858,6 @@
       <w:pPr>
         <w:spacing w:after="240"/>
         <w:rPr>
-          <w:i/>
           <w:sz w:val="24"/>
           <w:szCs w:val="24"/>
         </w:rPr>
@@ -4330,7 +4867,6 @@
       <w:pPr>
         <w:spacing w:after="240"/>
         <w:rPr>
-          <w:i/>
           <w:sz w:val="24"/>
           <w:szCs w:val="24"/>
         </w:rPr>
@@ -4340,7 +4876,24 @@
       <w:pPr>
         <w:spacing w:after="240"/>
         <w:rPr>
-          <w:i/>
+          <w:sz w:val="24"/>
+          <w:szCs w:val="24"/>
+        </w:rPr>
+      </w:pPr>
+    </w:p>
+    <w:p>
+      <w:pPr>
+        <w:spacing w:after="240"/>
+        <w:rPr>
+          <w:sz w:val="24"/>
+          <w:szCs w:val="24"/>
+        </w:rPr>
+      </w:pPr>
+    </w:p>
+    <w:p>
+      <w:pPr>
+        <w:spacing w:after="240"/>
+        <w:rPr>
           <w:sz w:val="24"/>
           <w:szCs w:val="24"/>
         </w:rPr>
@@ -4389,7 +4942,7 @@
                     </pic:cNvPicPr>
                   </pic:nvPicPr>
                   <pic:blipFill>
-                    <a:blip r:embed="rId9">
+                    <a:blip r:embed="rId11">
                       <a:extLst>
                         <a:ext uri="{28A0092B-C50C-407E-A947-70E740481C1C}">
                           <a14:useLocalDpi xmlns:a14="http://schemas.microsoft.com/office/drawing/2010/main" val="0"/>
@@ -4548,6 +5101,14 @@
           <w:szCs w:val="24"/>
         </w:rPr>
       </w:pPr>
+      <w:r>
+        <w:rPr>
+          <w:i/>
+          <w:sz w:val="24"/>
+          <w:szCs w:val="24"/>
+        </w:rPr>
+        <w:t>Sequence Diagram</w:t>
+      </w:r>
     </w:p>
     <w:p>
       <w:pPr>
@@ -4568,14 +5129,6 @@
           <w:szCs w:val="24"/>
         </w:rPr>
       </w:pPr>
-      <w:r>
-        <w:rPr>
-          <w:i/>
-          <w:sz w:val="24"/>
-          <w:szCs w:val="24"/>
-        </w:rPr>
-        <w:t>Sequence Diagram</w:t>
-      </w:r>
     </w:p>
     <w:p>
       <w:pPr>
@@ -4666,8 +5219,6 @@
           <w:szCs w:val="24"/>
         </w:rPr>
       </w:pPr>
-      <w:bookmarkStart w:id="4" w:name="_GoBack"/>
-      <w:bookmarkEnd w:id="4"/>
     </w:p>
     <w:p>
       <w:pPr>
@@ -4678,13 +5229,22 @@
           <w:szCs w:val="24"/>
         </w:rPr>
       </w:pPr>
+    </w:p>
+    <w:p>
+      <w:pPr>
+        <w:spacing w:after="240"/>
+        <w:rPr>
+          <w:i/>
+          <w:sz w:val="24"/>
+          <w:szCs w:val="24"/>
+        </w:rPr>
+      </w:pPr>
       <w:r>
         <w:rPr>
           <w:noProof/>
           <w:sz w:val="24"/>
           <w:szCs w:val="24"/>
         </w:rPr>
-        <w:lastRenderedPageBreak/>
         <w:drawing>
           <wp:anchor distT="0" distB="0" distL="114300" distR="114300" simplePos="0" relativeHeight="251658240" behindDoc="0" locked="0" layoutInCell="1" allowOverlap="1" wp14:anchorId="641C0F14" wp14:editId="0E8D6C96">
             <wp:simplePos x="0" y="0"/>
@@ -4711,7 +5271,7 @@
                     </pic:cNvPicPr>
                   </pic:nvPicPr>
                   <pic:blipFill>
-                    <a:blip r:embed="rId10">
+                    <a:blip r:embed="rId12">
                       <a:extLst>
                         <a:ext uri="{28A0092B-C50C-407E-A947-70E740481C1C}">
                           <a14:useLocalDpi xmlns:a14="http://schemas.microsoft.com/office/drawing/2010/main" val="0"/>
@@ -5281,6 +5841,69 @@
           <w:szCs w:val="24"/>
         </w:rPr>
       </w:pPr>
+      <w:r>
+        <w:rPr>
+          <w:sz w:val="24"/>
+          <w:szCs w:val="24"/>
+        </w:rPr>
+        <w:t xml:space="preserve">In the </w:t>
+      </w:r>
+      <w:proofErr w:type="spellStart"/>
+      <w:r>
+        <w:rPr>
+          <w:sz w:val="24"/>
+          <w:szCs w:val="24"/>
+        </w:rPr>
+        <w:t>gui</w:t>
+      </w:r>
+      <w:proofErr w:type="spellEnd"/>
+      <w:r>
+        <w:rPr>
+          <w:sz w:val="24"/>
+          <w:szCs w:val="24"/>
+        </w:rPr>
+        <w:t xml:space="preserve"> package run the ‘MainFrame.java’ file as a Java Application</w:t>
+      </w:r>
+    </w:p>
+    <w:p>
+      <w:pPr>
+        <w:pStyle w:val="ListParagraph"/>
+        <w:numPr>
+          <w:ilvl w:val="0"/>
+          <w:numId w:val="7"/>
+        </w:numPr>
+        <w:rPr>
+          <w:sz w:val="24"/>
+          <w:szCs w:val="24"/>
+        </w:rPr>
+      </w:pPr>
+      <w:r>
+        <w:rPr>
+          <w:sz w:val="24"/>
+          <w:szCs w:val="24"/>
+        </w:rPr>
+        <w:t>Click start on the GUI window that pops up</w:t>
+      </w:r>
+    </w:p>
+    <w:p>
+      <w:pPr>
+        <w:pStyle w:val="ListParagraph"/>
+        <w:numPr>
+          <w:ilvl w:val="0"/>
+          <w:numId w:val="7"/>
+        </w:numPr>
+        <w:rPr>
+          <w:sz w:val="24"/>
+          <w:szCs w:val="24"/>
+        </w:rPr>
+      </w:pPr>
+      <w:r>
+        <w:rPr>
+          <w:sz w:val="24"/>
+          <w:szCs w:val="24"/>
+        </w:rPr>
+        <w:t>Watch the program run.</w:t>
+      </w:r>
     </w:p>
     <w:p>
       <w:pPr>
@@ -6222,8 +6845,8 @@
       </w:r>
     </w:p>
     <w:sectPr>
-      <w:headerReference w:type="default" r:id="rId11"/>
-      <w:footerReference w:type="default" r:id="rId12"/>
+      <w:headerReference w:type="default" r:id="rId13"/>
+      <w:footerReference w:type="default" r:id="rId14"/>
       <w:pgSz w:w="12240" w:h="15840"/>
       <w:pgMar w:top="1440" w:right="1440" w:bottom="1440" w:left="1440" w:header="708" w:footer="708" w:gutter="0"/>
       <w:cols w:space="708"/>
@@ -7734,6 +8357,18 @@
       <w:szCs w:val="18"/>
     </w:rPr>
   </w:style>
+  <w:style w:type="character" w:styleId="FollowedHyperlink">
+    <w:name w:val="FollowedHyperlink"/>
+    <w:basedOn w:val="DefaultParagraphFont"/>
+    <w:uiPriority w:val="99"/>
+    <w:semiHidden/>
+    <w:unhideWhenUsed/>
+    <w:rsid w:val="00E06FE5"/>
+    <w:rPr>
+      <w:color w:val="954F72" w:themeColor="followedHyperlink"/>
+      <w:u w:val="single"/>
+    </w:rPr>
+  </w:style>
 </w:styles>
 </file>
 
@@ -8037,7 +8672,7 @@
 </file>
 
 <file path=customXml/itemProps1.xml><?xml version="1.0" encoding="utf-8"?>
-<ds:datastoreItem xmlns:ds="http://schemas.openxmlformats.org/officeDocument/2006/customXml" ds:itemID="{102FAEFE-153D-4AB8-ACFF-51FFF58053BF}">
+<ds:datastoreItem xmlns:ds="http://schemas.openxmlformats.org/officeDocument/2006/customXml" ds:itemID="{13621C80-6C2F-498B-84A9-5350D796309E}">
   <ds:schemaRefs>
     <ds:schemaRef ds:uri="http://schemas.openxmlformats.org/officeDocument/2006/bibliography"/>
   </ds:schemaRefs>

</xml_diff>

<commit_message>
Updated to include design decisions
</commit_message>
<xml_diff>
--- a/Documentation/Final Report.docx
+++ b/Documentation/Final Report.docx
@@ -138,7 +138,17 @@
           <w:sz w:val="24"/>
           <w:szCs w:val="24"/>
         </w:rPr>
-        <w:t>Andrew Dodge - 100938015</w:t>
+        <w:t>Andrew Dodge - 100938</w:t>
+      </w:r>
+      <w:bookmarkStart w:id="1" w:name="_GoBack"/>
+      <w:bookmarkEnd w:id="1"/>
+      <w:r>
+        <w:rPr>
+          <w:rFonts w:eastAsia="Times New Roman" w:cs="Times New Roman"/>
+          <w:sz w:val="24"/>
+          <w:szCs w:val="24"/>
+        </w:rPr>
+        <w:t>015</w:t>
       </w:r>
     </w:p>
     <w:p>
@@ -156,7 +166,23 @@
           <w:sz w:val="24"/>
           <w:szCs w:val="24"/>
         </w:rPr>
-        <w:t xml:space="preserve">Moh Gahelrasoul – </w:t>
+        <w:t>Moh</w:t>
+      </w:r>
+      <w:r>
+        <w:rPr>
+          <w:rFonts w:eastAsia="Times New Roman" w:cs="Times New Roman"/>
+          <w:sz w:val="24"/>
+          <w:szCs w:val="24"/>
+        </w:rPr>
+        <w:t>amed</w:t>
+      </w:r>
+      <w:r>
+        <w:rPr>
+          <w:rFonts w:eastAsia="Times New Roman" w:cs="Times New Roman"/>
+          <w:sz w:val="24"/>
+          <w:szCs w:val="24"/>
+        </w:rPr>
+        <w:t xml:space="preserve"> Gahelrasoul – </w:t>
       </w:r>
       <w:r>
         <w:rPr>
@@ -381,7 +407,7 @@
           <w:szCs w:val="28"/>
         </w:rPr>
       </w:pPr>
-      <w:bookmarkStart w:id="1" w:name="_Toc5627307"/>
+      <w:bookmarkStart w:id="2" w:name="_Toc5627307"/>
       <w:r>
         <w:rPr>
           <w:rFonts w:cs="Times New Roman"/>
@@ -391,7 +417,7 @@
         <w:lastRenderedPageBreak/>
         <w:t>Table of Contents</w:t>
       </w:r>
-      <w:bookmarkEnd w:id="1"/>
+      <w:bookmarkEnd w:id="2"/>
     </w:p>
     <w:sdt>
       <w:sdtPr>
@@ -1766,7 +1792,7 @@
           <w:b/>
         </w:rPr>
       </w:pPr>
-      <w:bookmarkStart w:id="2" w:name="_Toc5627308"/>
+      <w:bookmarkStart w:id="3" w:name="_Toc5627308"/>
       <w:r>
         <w:rPr>
           <w:rFonts w:cs="Times New Roman"/>
@@ -1775,7 +1801,7 @@
         <w:lastRenderedPageBreak/>
         <w:t>Breakdown of Responsibilities</w:t>
       </w:r>
-      <w:bookmarkEnd w:id="2"/>
+      <w:bookmarkEnd w:id="3"/>
     </w:p>
     <w:p>
       <w:pPr>
@@ -3840,8 +3866,6 @@
               </w:rPr>
               <w:t>Refactored code</w:t>
             </w:r>
-            <w:bookmarkStart w:id="3" w:name="_GoBack"/>
-            <w:bookmarkEnd w:id="3"/>
           </w:p>
         </w:tc>
       </w:tr>
@@ -6712,6 +6736,18 @@
       <w:pPr>
         <w:pStyle w:val="Heading1"/>
       </w:pPr>
+    </w:p>
+    <w:p>
+      <w:pPr>
+        <w:pStyle w:val="Heading1"/>
+        <w:ind w:firstLine="720"/>
+        <w:rPr>
+          <w:b/>
+        </w:rPr>
+      </w:pPr>
+      <w:r>
+        <w:t>.</w:t>
+      </w:r>
       <w:r>
         <w:br w:type="page"/>
       </w:r>
@@ -6729,6 +6765,104 @@
           <w:b/>
         </w:rPr>
         <w:t xml:space="preserve"> </w:t>
+      </w:r>
+    </w:p>
+    <w:p>
+      <w:pPr>
+        <w:pStyle w:val="Heading1"/>
+        <w:rPr>
+          <w:b/>
+        </w:rPr>
+      </w:pPr>
+    </w:p>
+    <w:p>
+      <w:pPr>
+        <w:pStyle w:val="Heading1"/>
+        <w:spacing w:line="360" w:lineRule="auto"/>
+      </w:pPr>
+      <w:r>
+        <w:rPr>
+          <w:b/>
+        </w:rPr>
+        <w:tab/>
+      </w:r>
+      <w:r>
+        <w:rPr>
+          <w:bCs/>
+        </w:rPr>
+        <w:t xml:space="preserve">Part of our </w:t>
+      </w:r>
+      <w:r>
+        <w:rPr>
+          <w:bCs/>
+        </w:rPr>
+        <w:t xml:space="preserve">system design was to allow for our schedular to dynamically remove elevator requests from our </w:t>
+      </w:r>
+      <w:r>
+        <w:rPr>
+          <w:bCs/>
+        </w:rPr>
+        <w:t xml:space="preserve">queue of floors awaiting a ride. As soon as a car reaches </w:t>
+      </w:r>
+      <w:r>
+        <w:rPr>
+          <w:bCs/>
+        </w:rPr>
+        <w:t>a</w:t>
+      </w:r>
+      <w:r>
+        <w:rPr>
+          <w:bCs/>
+        </w:rPr>
+        <w:t xml:space="preserve"> floor</w:t>
+      </w:r>
+      <w:r>
+        <w:rPr>
+          <w:bCs/>
+        </w:rPr>
+        <w:t>, they will stop</w:t>
+      </w:r>
+      <w:r>
+        <w:rPr>
+          <w:bCs/>
+        </w:rPr>
+        <w:t>,</w:t>
+      </w:r>
+      <w:r>
+        <w:rPr>
+          <w:bCs/>
+        </w:rPr>
+        <w:t xml:space="preserve"> and</w:t>
+      </w:r>
+      <w:r>
+        <w:rPr>
+          <w:bCs/>
+        </w:rPr>
+        <w:t xml:space="preserve"> for any passengers awaiting a ride in the same direction, the </w:t>
+      </w:r>
+      <w:r>
+        <w:rPr>
+          <w:bCs/>
+        </w:rPr>
+        <w:t xml:space="preserve">floor will notify the elevator, at which point the passenger will board the elevator and the request will be removed from the queue. This allows us to easily incorporate multiple ride requests travelling in the same direction, reducing the time </w:t>
+      </w:r>
+      <w:r>
+        <w:rPr>
+          <w:bCs/>
+        </w:rPr>
+        <w:t xml:space="preserve">and energy the system takes to fulfill ride requests. </w:t>
+      </w:r>
+      <w:r>
+        <w:rPr>
+          <w:bCs/>
+        </w:rPr>
+        <w:t xml:space="preserve">Another component allowed for </w:t>
+      </w:r>
+      <w:r>
+        <w:rPr>
+          <w:bCs/>
+        </w:rPr>
+        <w:t>each elevator to have a queue of floors to visit, given to it by the scheduler. On top of that, if one car picks up a passenger that another car had pending in its queue, then the request will be dynamically removed from that car so as not to create any disparities in the system.</w:t>
       </w:r>
       <w:r>
         <w:br w:type="page"/>
@@ -7771,7 +7905,7 @@
       </w:pPr>
     </w:pPrDefault>
   </w:docDefaults>
-  <w:latentStyles w:defLockedState="0" w:defUIPriority="99" w:defSemiHidden="0" w:defUnhideWhenUsed="0" w:defQFormat="0" w:count="376">
+  <w:latentStyles w:defLockedState="0" w:defUIPriority="99" w:defSemiHidden="0" w:defUnhideWhenUsed="0" w:defQFormat="0" w:count="375">
     <w:lsdException w:name="Normal" w:uiPriority="0" w:qFormat="1"/>
     <w:lsdException w:name="heading 1" w:uiPriority="9" w:qFormat="1"/>
     <w:lsdException w:name="heading 2" w:semiHidden="1" w:uiPriority="9" w:unhideWhenUsed="1" w:qFormat="1"/>
@@ -8147,7 +8281,6 @@
     <w:lsdException w:name="Smart Hyperlink" w:semiHidden="1" w:unhideWhenUsed="1"/>
     <w:lsdException w:name="Hashtag" w:semiHidden="1" w:unhideWhenUsed="1"/>
     <w:lsdException w:name="Unresolved Mention" w:semiHidden="1" w:unhideWhenUsed="1"/>
-    <w:lsdException w:name="Smart Link" w:semiHidden="1" w:unhideWhenUsed="1"/>
   </w:latentStyles>
   <w:style w:type="paragraph" w:default="1" w:styleId="Normal">
     <w:name w:val="Normal"/>
@@ -8672,7 +8805,7 @@
 </file>
 
 <file path=customXml/itemProps1.xml><?xml version="1.0" encoding="utf-8"?>
-<ds:datastoreItem xmlns:ds="http://schemas.openxmlformats.org/officeDocument/2006/customXml" ds:itemID="{13621C80-6C2F-498B-84A9-5350D796309E}">
+<ds:datastoreItem xmlns:ds="http://schemas.openxmlformats.org/officeDocument/2006/customXml" ds:itemID="{08121773-7BB7-4D32-930B-EC6FE4755B6F}">
   <ds:schemaRefs>
     <ds:schemaRef ds:uri="http://schemas.openxmlformats.org/officeDocument/2006/bibliography"/>
   </ds:schemaRefs>

</xml_diff>